<commit_message>
ajout précision type persona
</commit_message>
<xml_diff>
--- a/Documents/Personna.docx
+++ b/Documents/Personna.docx
@@ -6,6 +6,7 @@
       <w:r>
         <w:rPr>
           <w:noProof/>
+          <w:lang w:eastAsia="fr-FR"/>
         </w:rPr>
         <mc:AlternateContent>
           <mc:Choice Requires="wps">
@@ -224,6 +225,7 @@
       <w:r>
         <w:rPr>
           <w:noProof/>
+          <w:lang w:eastAsia="fr-FR"/>
         </w:rPr>
         <mc:AlternateContent>
           <mc:Choice Requires="wps">
@@ -421,11 +423,12 @@
       <w:r>
         <w:rPr>
           <w:noProof/>
+          <w:lang w:eastAsia="fr-FR"/>
         </w:rPr>
         <mc:AlternateContent>
           <mc:Choice Requires="wps">
             <w:drawing>
-              <wp:anchor distT="45720" distB="45720" distL="114300" distR="114300" simplePos="0" relativeHeight="251694080" behindDoc="0" locked="0" layoutInCell="1" allowOverlap="1" wp14:anchorId="560EF4BD" wp14:editId="16CFC989">
+              <wp:anchor distT="45720" distB="45720" distL="114300" distR="114300" simplePos="0" relativeHeight="251694080" behindDoc="0" locked="0" layoutInCell="1" allowOverlap="1" wp14:anchorId="4E7C7A53" wp14:editId="186D95A0">
                 <wp:simplePos x="0" y="0"/>
                 <wp:positionH relativeFrom="column">
                   <wp:posOffset>992505</wp:posOffset>
@@ -481,26 +484,33 @@
                               <w:pStyle w:val="Sansinterligne"/>
                             </w:pPr>
                             <w:r>
-                              <w:t>Électronique</w:t>
-                            </w:r>
-                            <w:r>
-                              <w:t xml:space="preserve"> embarquée</w:t>
+                              <w:t>Électronique embarquée</w:t>
                             </w:r>
                           </w:p>
                           <w:p>
                             <w:pPr>
                               <w:pStyle w:val="Sansinterligne"/>
                             </w:pPr>
-                            <w:r>
-                              <w:t>en général,</w:t>
+                            <w:proofErr w:type="gramStart"/>
+                            <w:r>
+                              <w:t>en</w:t>
+                            </w:r>
+                            <w:proofErr w:type="gramEnd"/>
+                            <w:r>
+                              <w:t xml:space="preserve"> général,</w:t>
                             </w:r>
                           </w:p>
                           <w:p>
                             <w:pPr>
                               <w:pStyle w:val="Sansinterligne"/>
                             </w:pPr>
-                            <w:r>
-                              <w:t>s’intéresse à tout.</w:t>
+                            <w:proofErr w:type="gramStart"/>
+                            <w:r>
+                              <w:t>s’intéresse</w:t>
+                            </w:r>
+                            <w:proofErr w:type="gramEnd"/>
+                            <w:r>
+                              <w:t xml:space="preserve"> à tout.</w:t>
                             </w:r>
                           </w:p>
                           <w:p/>
@@ -544,7 +554,11 @@
           </mc:Choice>
           <mc:Fallback>
             <w:pict>
-              <v:shape w14:anchorId="560EF4BD" id="Zone de texte 14" o:spid="_x0000_s1028" type="#_x0000_t202" style="position:absolute;margin-left:78.15pt;margin-top:491.4pt;width:185.9pt;height:164.65pt;z-index:251694080;visibility:visible;mso-wrap-style:square;mso-width-percent:400;mso-height-percent:0;mso-wrap-distance-left:9pt;mso-wrap-distance-top:3.6pt;mso-wrap-distance-right:9pt;mso-wrap-distance-bottom:3.6pt;mso-position-horizontal:absolute;mso-position-horizontal-relative:text;mso-position-vertical:absolute;mso-position-vertical-relative:text;mso-width-percent:400;mso-height-percent:0;mso-width-relative:margin;mso-height-relative:margin;v-text-anchor:top" o:gfxdata="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">
+              <v:shapetype w14:anchorId="4E7C7A53" id="_x0000_t202" coordsize="21600,21600" o:spt="202" path="m,l,21600r21600,l21600,xe">
+                <v:stroke joinstyle="miter"/>
+                <v:path gradientshapeok="t" o:connecttype="rect"/>
+              </v:shapetype>
+              <v:shape id="Zone de texte 14" o:spid="_x0000_s1028" type="#_x0000_t202" style="position:absolute;margin-left:78.15pt;margin-top:491.4pt;width:185.9pt;height:164.65pt;z-index:251694080;visibility:visible;mso-wrap-style:square;mso-width-percent:400;mso-height-percent:0;mso-wrap-distance-left:9pt;mso-wrap-distance-top:3.6pt;mso-wrap-distance-right:9pt;mso-wrap-distance-bottom:3.6pt;mso-position-horizontal:absolute;mso-position-horizontal-relative:text;mso-position-vertical:absolute;mso-position-vertical-relative:text;mso-width-percent:400;mso-height-percent:0;mso-width-relative:margin;mso-height-relative:margin;v-text-anchor:top" o:gfxdata="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">
                 <v:textbox>
                   <w:txbxContent>
                     <w:p>
@@ -560,26 +574,33 @@
                         <w:pStyle w:val="Sansinterligne"/>
                       </w:pPr>
                       <w:r>
-                        <w:t>Électronique</w:t>
-                      </w:r>
-                      <w:r>
-                        <w:t xml:space="preserve"> embarquée</w:t>
+                        <w:t>Électronique embarquée</w:t>
                       </w:r>
                     </w:p>
                     <w:p>
                       <w:pPr>
                         <w:pStyle w:val="Sansinterligne"/>
                       </w:pPr>
-                      <w:r>
-                        <w:t>en général,</w:t>
+                      <w:proofErr w:type="gramStart"/>
+                      <w:r>
+                        <w:t>en</w:t>
+                      </w:r>
+                      <w:proofErr w:type="gramEnd"/>
+                      <w:r>
+                        <w:t xml:space="preserve"> général,</w:t>
                       </w:r>
                     </w:p>
                     <w:p>
                       <w:pPr>
                         <w:pStyle w:val="Sansinterligne"/>
                       </w:pPr>
-                      <w:r>
-                        <w:t>s’intéresse à tout.</w:t>
+                      <w:proofErr w:type="gramStart"/>
+                      <w:r>
+                        <w:t>s’intéresse</w:t>
+                      </w:r>
+                      <w:proofErr w:type="gramEnd"/>
+                      <w:r>
+                        <w:t xml:space="preserve"> à tout.</w:t>
                       </w:r>
                     </w:p>
                     <w:p/>
@@ -620,7 +641,7 @@
         <mc:AlternateContent>
           <mc:Choice Requires="wps">
             <w:drawing>
-              <wp:anchor distT="0" distB="0" distL="114300" distR="114300" simplePos="0" relativeHeight="251681792" behindDoc="0" locked="0" layoutInCell="1" allowOverlap="1" wp14:anchorId="14E23ABC" wp14:editId="45F3F36C">
+              <wp:anchor distT="0" distB="0" distL="114300" distR="114300" simplePos="0" relativeHeight="251681792" behindDoc="0" locked="0" layoutInCell="1" allowOverlap="1" wp14:anchorId="3F11DBF0" wp14:editId="2B2F6499">
                 <wp:simplePos x="0" y="0"/>
                 <wp:positionH relativeFrom="page">
                   <wp:posOffset>0</wp:posOffset>
@@ -692,11 +713,12 @@
       <w:r>
         <w:rPr>
           <w:noProof/>
+          <w:lang w:eastAsia="fr-FR"/>
         </w:rPr>
         <mc:AlternateContent>
           <mc:Choice Requires="wps">
             <w:drawing>
-              <wp:anchor distT="91440" distB="91440" distL="91440" distR="91440" simplePos="0" relativeHeight="251696128" behindDoc="1" locked="0" layoutInCell="1" allowOverlap="1" wp14:anchorId="3ACE47C2" wp14:editId="16A3A8EF">
+              <wp:anchor distT="91440" distB="91440" distL="91440" distR="91440" simplePos="0" relativeHeight="251696128" behindDoc="1" locked="0" layoutInCell="1" allowOverlap="1" wp14:anchorId="54331653" wp14:editId="46EC58B3">
                 <wp:simplePos x="0" y="0"/>
                 <wp:positionH relativeFrom="margin">
                   <wp:posOffset>509905</wp:posOffset>
@@ -757,8 +779,18 @@
                                 <w:sz w:val="44"/>
                                 <w:szCs w:val="44"/>
                               </w:rPr>
-                              <w:t>Ophélie Frênet</w:t>
-                            </w:r>
+                              <w:t xml:space="preserve">Ophélie </w:t>
+                            </w:r>
+                            <w:proofErr w:type="spellStart"/>
+                            <w:r>
+                              <w:rPr>
+                                <w:color w:val="FFFFFF" w:themeColor="background1"/>
+                                <w:sz w:val="44"/>
+                                <w:szCs w:val="44"/>
+                              </w:rPr>
+                              <w:t>Frênet</w:t>
+                            </w:r>
+                            <w:proofErr w:type="spellEnd"/>
                           </w:p>
                         </w:txbxContent>
                       </wps:txbx>
@@ -816,7 +848,7 @@
           <w:lang w:eastAsia="fr-FR"/>
         </w:rPr>
         <w:drawing>
-          <wp:anchor distT="0" distB="0" distL="114300" distR="114300" simplePos="0" relativeHeight="251684864" behindDoc="0" locked="0" layoutInCell="1" allowOverlap="1" wp14:anchorId="1F9488EE" wp14:editId="2055DD77">
+          <wp:anchor distT="0" distB="0" distL="114300" distR="114300" simplePos="0" relativeHeight="251684864" behindDoc="0" locked="0" layoutInCell="1" allowOverlap="1" wp14:anchorId="7413B01A" wp14:editId="3257D6EC">
             <wp:simplePos x="0" y="0"/>
             <wp:positionH relativeFrom="column">
               <wp:posOffset>-709295</wp:posOffset>
@@ -874,11 +906,12 @@
       <w:r>
         <w:rPr>
           <w:noProof/>
+          <w:lang w:eastAsia="fr-FR"/>
         </w:rPr>
         <mc:AlternateContent>
           <mc:Choice Requires="wps">
             <w:drawing>
-              <wp:anchor distT="45720" distB="45720" distL="114300" distR="114300" simplePos="0" relativeHeight="251695104" behindDoc="0" locked="0" layoutInCell="1" allowOverlap="1" wp14:anchorId="191DF141" wp14:editId="2CBD07FB">
+              <wp:anchor distT="45720" distB="45720" distL="114300" distR="114300" simplePos="0" relativeHeight="251695104" behindDoc="0" locked="0" layoutInCell="1" allowOverlap="1" wp14:anchorId="6EDCF0C7" wp14:editId="2D0DE25A">
                 <wp:simplePos x="0" y="0"/>
                 <wp:positionH relativeFrom="margin">
                   <wp:posOffset>3824605</wp:posOffset>
@@ -926,8 +959,13 @@
                               <w:pStyle w:val="Titre2"/>
                               <w:jc w:val="both"/>
                             </w:pPr>
-                            <w:r>
-                              <w:t xml:space="preserve">Arduino : </w:t>
+                            <w:proofErr w:type="spellStart"/>
+                            <w:r>
+                              <w:t>Arduino</w:t>
+                            </w:r>
+                            <w:proofErr w:type="spellEnd"/>
+                            <w:r>
+                              <w:t xml:space="preserve"> : </w:t>
                             </w:r>
                           </w:p>
                           <w:p>
@@ -965,7 +1003,15 @@
                               <w:jc w:val="both"/>
                             </w:pPr>
                             <w:r>
-                              <w:t>Voudrait acquérir un niveau avancé en Arduino.</w:t>
+                              <w:t xml:space="preserve">Voudrait acquérir un niveau avancé en </w:t>
+                            </w:r>
+                            <w:proofErr w:type="spellStart"/>
+                            <w:r>
+                              <w:t>Arduino</w:t>
+                            </w:r>
+                            <w:proofErr w:type="spellEnd"/>
+                            <w:r>
+                              <w:t>.</w:t>
                             </w:r>
                           </w:p>
                           <w:p/>
@@ -1055,7 +1101,7 @@
         <mc:AlternateContent>
           <mc:Choice Requires="wps">
             <w:drawing>
-              <wp:anchor distT="0" distB="0" distL="114300" distR="114300" simplePos="0" relativeHeight="251682816" behindDoc="0" locked="0" layoutInCell="1" allowOverlap="1" wp14:anchorId="6A72E265" wp14:editId="5464285D">
+              <wp:anchor distT="0" distB="0" distL="114300" distR="114300" simplePos="0" relativeHeight="251682816" behindDoc="0" locked="0" layoutInCell="1" allowOverlap="1" wp14:anchorId="08B16B71" wp14:editId="1973923D">
                 <wp:simplePos x="0" y="0"/>
                 <wp:positionH relativeFrom="page">
                   <wp:posOffset>0</wp:posOffset>
@@ -1127,11 +1173,12 @@
       <w:r>
         <w:rPr>
           <w:noProof/>
+          <w:lang w:eastAsia="fr-FR"/>
         </w:rPr>
         <mc:AlternateContent>
           <mc:Choice Requires="wps">
             <w:drawing>
-              <wp:anchor distT="91440" distB="91440" distL="91440" distR="91440" simplePos="0" relativeHeight="251711488" behindDoc="1" locked="0" layoutInCell="1" allowOverlap="1" wp14:anchorId="39033260" wp14:editId="4AB059D3">
+              <wp:anchor distT="91440" distB="91440" distL="91440" distR="91440" simplePos="0" relativeHeight="251711488" behindDoc="1" locked="0" layoutInCell="1" allowOverlap="1" wp14:anchorId="01BDECE1" wp14:editId="6E35287C">
                 <wp:simplePos x="0" y="0"/>
                 <wp:positionH relativeFrom="page">
                   <wp:posOffset>6198870</wp:posOffset>
@@ -1285,7 +1332,7 @@
         <mc:AlternateContent>
           <mc:Choice Requires="wps">
             <w:drawing>
-              <wp:anchor distT="0" distB="0" distL="114300" distR="114300" simplePos="0" relativeHeight="251668480" behindDoc="0" locked="0" layoutInCell="1" allowOverlap="1" wp14:anchorId="26EC32BB" wp14:editId="4E6301D4">
+              <wp:anchor distT="0" distB="0" distL="114300" distR="114300" simplePos="0" relativeHeight="251668480" behindDoc="0" locked="0" layoutInCell="1" allowOverlap="1" wp14:anchorId="085F1876" wp14:editId="433A1134">
                 <wp:simplePos x="0" y="0"/>
                 <wp:positionH relativeFrom="margin">
                   <wp:align>center</wp:align>
@@ -1354,11 +1401,12 @@
       <w:r>
         <w:rPr>
           <w:noProof/>
+          <w:lang w:eastAsia="fr-FR"/>
         </w:rPr>
         <mc:AlternateContent>
           <mc:Choice Requires="wps">
             <w:drawing>
-              <wp:anchor distT="45720" distB="45720" distL="114300" distR="114300" simplePos="0" relativeHeight="251693056" behindDoc="0" locked="0" layoutInCell="1" allowOverlap="1" wp14:anchorId="474A104F" wp14:editId="7F608EEC">
+              <wp:anchor distT="45720" distB="45720" distL="114300" distR="114300" simplePos="0" relativeHeight="251693056" behindDoc="0" locked="0" layoutInCell="1" allowOverlap="1" wp14:anchorId="25B2C36C" wp14:editId="55FFBD4E">
                 <wp:simplePos x="0" y="0"/>
                 <wp:positionH relativeFrom="margin">
                   <wp:posOffset>3805555</wp:posOffset>
@@ -1406,8 +1454,13 @@
                               <w:pStyle w:val="Titre2"/>
                               <w:jc w:val="both"/>
                             </w:pPr>
-                            <w:r>
-                              <w:t xml:space="preserve">Arduino : </w:t>
+                            <w:proofErr w:type="spellStart"/>
+                            <w:r>
+                              <w:t>Arduino</w:t>
+                            </w:r>
+                            <w:proofErr w:type="spellEnd"/>
+                            <w:r>
+                              <w:t xml:space="preserve"> : </w:t>
                             </w:r>
                           </w:p>
                           <w:p>
@@ -1415,13 +1468,7 @@
                               <w:jc w:val="both"/>
                             </w:pPr>
                             <w:r>
-                              <w:t>N</w:t>
-                            </w:r>
-                            <w:r>
-                              <w:t>e connait</w:t>
-                            </w:r>
-                            <w:r>
-                              <w:t xml:space="preserve"> pas forcément</w:t>
+                              <w:t>Ne connait pas forcément</w:t>
                             </w:r>
                             <w:r>
                               <w:t>.</w:t>
@@ -1532,11 +1579,12 @@
       <w:r>
         <w:rPr>
           <w:noProof/>
+          <w:lang w:eastAsia="fr-FR"/>
         </w:rPr>
         <mc:AlternateContent>
           <mc:Choice Requires="wps">
             <w:drawing>
-              <wp:anchor distT="45720" distB="45720" distL="114300" distR="114300" simplePos="0" relativeHeight="251692032" behindDoc="0" locked="0" layoutInCell="1" allowOverlap="1" wp14:anchorId="3657E6FA" wp14:editId="6544C661">
+              <wp:anchor distT="45720" distB="45720" distL="114300" distR="114300" simplePos="0" relativeHeight="251692032" behindDoc="0" locked="0" layoutInCell="1" allowOverlap="1" wp14:anchorId="4F0E4695" wp14:editId="71B69585">
                 <wp:simplePos x="0" y="0"/>
                 <wp:positionH relativeFrom="column">
                   <wp:posOffset>976630</wp:posOffset>
@@ -1604,8 +1652,13 @@
                               <w:pStyle w:val="Sansinterligne"/>
                               <w:jc w:val="both"/>
                             </w:pPr>
-                            <w:r>
-                              <w:t xml:space="preserve">en général, </w:t>
+                            <w:proofErr w:type="gramStart"/>
+                            <w:r>
+                              <w:t>en</w:t>
+                            </w:r>
+                            <w:proofErr w:type="gramEnd"/>
+                            <w:r>
+                              <w:t xml:space="preserve"> général, </w:t>
                             </w:r>
                             <w:r>
                               <w:t>plus</w:t>
@@ -1616,8 +1669,13 @@
                               <w:pStyle w:val="Sansinterligne"/>
                               <w:jc w:val="both"/>
                             </w:pPr>
-                            <w:r>
-                              <w:t>domotique et robotique</w:t>
+                            <w:proofErr w:type="gramStart"/>
+                            <w:r>
+                              <w:t>domotique</w:t>
+                            </w:r>
+                            <w:proofErr w:type="gramEnd"/>
+                            <w:r>
+                              <w:t xml:space="preserve"> et robotique</w:t>
                             </w:r>
                             <w:r>
                               <w:t>.</w:t>
@@ -1639,10 +1697,7 @@
                           </w:p>
                           <w:p>
                             <w:r>
-                              <w:t>Est autodidacte</w:t>
-                            </w:r>
-                            <w:r>
-                              <w:t>.</w:t>
+                              <w:t>Est autodidacte.</w:t>
                             </w:r>
                           </w:p>
                           <w:p>
@@ -1765,7 +1820,7 @@
         <mc:AlternateContent>
           <mc:Choice Requires="wps">
             <w:drawing>
-              <wp:anchor distT="0" distB="0" distL="114300" distR="114300" simplePos="0" relativeHeight="251717632" behindDoc="0" locked="0" layoutInCell="1" allowOverlap="1" wp14:anchorId="385393C9" wp14:editId="795951C5">
+              <wp:anchor distT="0" distB="0" distL="114300" distR="114300" simplePos="0" relativeHeight="251717632" behindDoc="0" locked="0" layoutInCell="1" allowOverlap="1" wp14:anchorId="01E956C7" wp14:editId="6FB2BB26">
                 <wp:simplePos x="0" y="0"/>
                 <wp:positionH relativeFrom="page">
                   <wp:posOffset>-100937</wp:posOffset>
@@ -1829,7 +1884,7 @@
           </mc:Choice>
           <mc:Fallback>
             <w:pict>
-              <v:rect w14:anchorId="33CD8B6E" id="Rectangle 33" o:spid="_x0000_s1026" style="position:absolute;margin-left:-7.95pt;margin-top:233.2pt;width:603pt;height:61.5pt;z-index:251717632;visibility:visible;mso-wrap-style:square;mso-width-percent:0;mso-wrap-distance-left:9pt;mso-wrap-distance-top:0;mso-wrap-distance-right:9pt;mso-wrap-distance-bottom:0;mso-position-horizontal:absolute;mso-position-horizontal-relative:page;mso-position-vertical:absolute;mso-position-vertical-relative:text;mso-width-percent:0;mso-width-relative:margin;v-text-anchor:middle" o:gfxdata="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" fillcolor="#c45911 [2405]" strokecolor="#1f4d78 [1604]" strokeweight="1pt">
+              <v:rect w14:anchorId="6424ABE4" id="Rectangle 33" o:spid="_x0000_s1026" style="position:absolute;margin-left:-7.95pt;margin-top:233.2pt;width:603pt;height:61.5pt;z-index:251717632;visibility:visible;mso-wrap-style:square;mso-width-percent:0;mso-wrap-distance-left:9pt;mso-wrap-distance-top:0;mso-wrap-distance-right:9pt;mso-wrap-distance-bottom:0;mso-position-horizontal:absolute;mso-position-horizontal-relative:page;mso-position-vertical:absolute;mso-position-vertical-relative:text;mso-width-percent:0;mso-width-relative:margin;v-text-anchor:middle" o:gfxdata="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" fillcolor="#c45911 [2405]" strokecolor="#1f4d78 [1604]" strokeweight="1pt">
                 <w10:wrap anchorx="page"/>
               </v:rect>
             </w:pict>
@@ -1839,11 +1894,12 @@
       <w:r>
         <w:rPr>
           <w:noProof/>
+          <w:lang w:eastAsia="fr-FR"/>
         </w:rPr>
         <mc:AlternateContent>
           <mc:Choice Requires="wps">
             <w:drawing>
-              <wp:anchor distT="45720" distB="45720" distL="114300" distR="114300" simplePos="0" relativeHeight="251720704" behindDoc="0" locked="0" layoutInCell="1" allowOverlap="1" wp14:anchorId="6EDA5D00" wp14:editId="4A2EA922">
+              <wp:anchor distT="45720" distB="45720" distL="114300" distR="114300" simplePos="0" relativeHeight="251720704" behindDoc="0" locked="0" layoutInCell="1" allowOverlap="1" wp14:anchorId="36C29D1D" wp14:editId="63123920">
                 <wp:simplePos x="0" y="0"/>
                 <wp:positionH relativeFrom="margin">
                   <wp:posOffset>3767455</wp:posOffset>
@@ -1891,8 +1947,13 @@
                               <w:pStyle w:val="Titre2"/>
                               <w:jc w:val="both"/>
                             </w:pPr>
-                            <w:r>
-                              <w:t xml:space="preserve">Arduino : </w:t>
+                            <w:proofErr w:type="spellStart"/>
+                            <w:r>
+                              <w:t>Arduino</w:t>
+                            </w:r>
+                            <w:proofErr w:type="spellEnd"/>
+                            <w:r>
+                              <w:t xml:space="preserve"> : </w:t>
                             </w:r>
                           </w:p>
                           <w:p>
@@ -1900,13 +1961,7 @@
                               <w:jc w:val="both"/>
                             </w:pPr>
                             <w:r>
-                              <w:t xml:space="preserve">Connait </w:t>
-                            </w:r>
-                            <w:r>
-                              <w:t>plus ou moins</w:t>
-                            </w:r>
-                            <w:r>
-                              <w:t>.</w:t>
+                              <w:t>Connait plus ou moins.</w:t>
                             </w:r>
                           </w:p>
                           <w:p>
@@ -1936,7 +1991,15 @@
                               <w:jc w:val="both"/>
                             </w:pPr>
                             <w:r>
-                              <w:t>Voudrait acquérir un niveau avancé en Arduino.</w:t>
+                              <w:t xml:space="preserve">Voudrait acquérir un niveau avancé en </w:t>
+                            </w:r>
+                            <w:proofErr w:type="spellStart"/>
+                            <w:r>
+                              <w:t>Arduino</w:t>
+                            </w:r>
+                            <w:proofErr w:type="spellEnd"/>
+                            <w:r>
+                              <w:t>.</w:t>
                             </w:r>
                           </w:p>
                           <w:p/>
@@ -2027,11 +2090,12 @@
       <w:r>
         <w:rPr>
           <w:noProof/>
+          <w:lang w:eastAsia="fr-FR"/>
         </w:rPr>
         <mc:AlternateContent>
           <mc:Choice Requires="wps">
             <w:drawing>
-              <wp:anchor distT="45720" distB="45720" distL="114300" distR="114300" simplePos="0" relativeHeight="251719680" behindDoc="0" locked="0" layoutInCell="1" allowOverlap="1" wp14:anchorId="7B1B58FC" wp14:editId="6331C15E">
+              <wp:anchor distT="45720" distB="45720" distL="114300" distR="114300" simplePos="0" relativeHeight="251719680" behindDoc="0" locked="0" layoutInCell="1" allowOverlap="1" wp14:anchorId="4D26676D" wp14:editId="555AA287">
                 <wp:simplePos x="0" y="0"/>
                 <wp:positionH relativeFrom="column">
                   <wp:posOffset>880745</wp:posOffset>
@@ -2094,11 +2158,13 @@
                             <w:pPr>
                               <w:pStyle w:val="Sansinterligne"/>
                             </w:pPr>
-                            <w:r>
-                              <w:t>en général,</w:t>
-                            </w:r>
-                            <w:r>
-                              <w:t xml:space="preserve"> plus particulièrement microprocesseurs et robotique.</w:t>
+                            <w:proofErr w:type="gramStart"/>
+                            <w:r>
+                              <w:t>en</w:t>
+                            </w:r>
+                            <w:proofErr w:type="gramEnd"/>
+                            <w:r>
+                              <w:t xml:space="preserve"> général, plus particulièrement microprocesseurs et robotique.</w:t>
                             </w:r>
                           </w:p>
                           <w:p/>
@@ -2117,10 +2183,7 @@
                           </w:p>
                           <w:p>
                             <w:r>
-                              <w:t>Est autodidacte</w:t>
-                            </w:r>
-                            <w:r>
-                              <w:t>.</w:t>
+                              <w:t>Est autodidacte.</w:t>
                             </w:r>
                           </w:p>
                           <w:p/>
@@ -2214,7 +2277,7 @@
           <w:lang w:eastAsia="fr-FR"/>
         </w:rPr>
         <w:drawing>
-          <wp:anchor distT="0" distB="0" distL="114300" distR="114300" simplePos="0" relativeHeight="251730944" behindDoc="0" locked="0" layoutInCell="1" allowOverlap="1" wp14:anchorId="06D41CE0" wp14:editId="12647C2B">
+          <wp:anchor distT="0" distB="0" distL="114300" distR="114300" simplePos="0" relativeHeight="251730944" behindDoc="0" locked="0" layoutInCell="1" allowOverlap="1" wp14:anchorId="1119FE65" wp14:editId="2D412B01">
             <wp:simplePos x="0" y="0"/>
             <wp:positionH relativeFrom="column">
               <wp:posOffset>-733046</wp:posOffset>
@@ -2272,11 +2335,12 @@
       <w:r>
         <w:rPr>
           <w:noProof/>
+          <w:lang w:eastAsia="fr-FR"/>
         </w:rPr>
         <mc:AlternateContent>
           <mc:Choice Requires="wps">
             <w:drawing>
-              <wp:anchor distT="91440" distB="91440" distL="91440" distR="91440" simplePos="0" relativeHeight="251729920" behindDoc="1" locked="0" layoutInCell="1" allowOverlap="1" wp14:anchorId="33FC3957" wp14:editId="6E308F87">
+              <wp:anchor distT="91440" distB="91440" distL="91440" distR="91440" simplePos="0" relativeHeight="251729920" behindDoc="1" locked="0" layoutInCell="1" allowOverlap="1" wp14:anchorId="381B95B0" wp14:editId="154A4FFD">
                 <wp:simplePos x="0" y="0"/>
                 <wp:positionH relativeFrom="page">
                   <wp:posOffset>6281420</wp:posOffset>
@@ -2409,11 +2473,12 @@
       <w:r>
         <w:rPr>
           <w:noProof/>
+          <w:lang w:eastAsia="fr-FR"/>
         </w:rPr>
         <mc:AlternateContent>
           <mc:Choice Requires="wps">
             <w:drawing>
-              <wp:anchor distT="45720" distB="45720" distL="114300" distR="114300" simplePos="0" relativeHeight="251728896" behindDoc="0" locked="0" layoutInCell="1" allowOverlap="1" wp14:anchorId="57FF0E79" wp14:editId="6EDB2F77">
+              <wp:anchor distT="45720" distB="45720" distL="114300" distR="114300" simplePos="0" relativeHeight="251728896" behindDoc="0" locked="0" layoutInCell="1" allowOverlap="1" wp14:anchorId="5EEB6896" wp14:editId="08182DDE">
                 <wp:simplePos x="0" y="0"/>
                 <wp:positionH relativeFrom="margin">
                   <wp:posOffset>3752850</wp:posOffset>
@@ -2461,19 +2526,26 @@
                               <w:pStyle w:val="Titre2"/>
                               <w:jc w:val="both"/>
                             </w:pPr>
-                            <w:r>
-                              <w:t xml:space="preserve">Arduino : </w:t>
+                            <w:proofErr w:type="spellStart"/>
+                            <w:r>
+                              <w:t>Arduino</w:t>
+                            </w:r>
+                            <w:proofErr w:type="spellEnd"/>
+                            <w:r>
+                              <w:t xml:space="preserve"> : </w:t>
                             </w:r>
                           </w:p>
                           <w:p>
                             <w:pPr>
                               <w:jc w:val="both"/>
                             </w:pPr>
-                            <w:r>
-                              <w:t xml:space="preserve">Connait </w:t>
-                            </w:r>
-                            <w:r>
-                              <w:t>pas vraiment.</w:t>
+                            <w:proofErr w:type="gramStart"/>
+                            <w:r>
+                              <w:t>Connait</w:t>
+                            </w:r>
+                            <w:proofErr w:type="gramEnd"/>
+                            <w:r>
+                              <w:t xml:space="preserve"> pas vraiment.</w:t>
                             </w:r>
                           </w:p>
                           <w:p>
@@ -2495,10 +2567,7 @@
                               <w:pStyle w:val="Sansinterligne"/>
                             </w:pPr>
                             <w:r>
-                              <w:t xml:space="preserve">Connait </w:t>
-                            </w:r>
-                            <w:r>
-                              <w:t xml:space="preserve">vaguement la </w:t>
+                              <w:t xml:space="preserve">Connait vaguement la </w:t>
                             </w:r>
                           </w:p>
                           <w:p>
@@ -2525,7 +2594,15 @@
                               <w:pStyle w:val="Sansinterligne"/>
                             </w:pPr>
                             <w:r>
-                              <w:t xml:space="preserve"> acquérir les bases.</w:t>
+                              <w:t xml:space="preserve"> </w:t>
+                            </w:r>
+                            <w:proofErr w:type="gramStart"/>
+                            <w:r>
+                              <w:t>acquérir</w:t>
+                            </w:r>
+                            <w:proofErr w:type="gramEnd"/>
+                            <w:r>
+                              <w:t xml:space="preserve"> les bases.</w:t>
                             </w:r>
                           </w:p>
                         </w:txbxContent>
@@ -2633,11 +2710,12 @@
       <w:r>
         <w:rPr>
           <w:noProof/>
+          <w:lang w:eastAsia="fr-FR"/>
         </w:rPr>
         <mc:AlternateContent>
           <mc:Choice Requires="wps">
             <w:drawing>
-              <wp:anchor distT="45720" distB="45720" distL="114300" distR="114300" simplePos="0" relativeHeight="251727872" behindDoc="0" locked="0" layoutInCell="1" allowOverlap="1" wp14:anchorId="69B8DD91" wp14:editId="7418EEE5">
+              <wp:anchor distT="45720" distB="45720" distL="114300" distR="114300" simplePos="0" relativeHeight="251727872" behindDoc="0" locked="0" layoutInCell="1" allowOverlap="1" wp14:anchorId="22A45C4A" wp14:editId="16755708">
                 <wp:simplePos x="0" y="0"/>
                 <wp:positionH relativeFrom="column">
                   <wp:posOffset>866775</wp:posOffset>
@@ -2689,9 +2767,6 @@
                             </w:r>
                           </w:p>
                           <w:p>
-                            <w:pPr>
-                              <w:pStyle w:val="Titre1Car"/>
-                            </w:pPr>
                             <w:r>
                               <w:t>Robotique et domotique.</w:t>
                             </w:r>
@@ -2715,10 +2790,7 @@
                           </w:p>
                           <w:p>
                             <w:r>
-                              <w:t>N’est pas autodidacte</w:t>
-                            </w:r>
-                            <w:r>
-                              <w:t>.</w:t>
+                              <w:t>N’est pas autodidacte.</w:t>
                             </w:r>
                           </w:p>
                           <w:p/>
@@ -2801,11 +2873,12 @@
       <w:r>
         <w:rPr>
           <w:noProof/>
+          <w:lang w:eastAsia="fr-FR"/>
         </w:rPr>
         <mc:AlternateContent>
           <mc:Choice Requires="wps">
             <w:drawing>
-              <wp:anchor distT="91440" distB="91440" distL="91440" distR="91440" simplePos="0" relativeHeight="251726848" behindDoc="1" locked="0" layoutInCell="1" allowOverlap="1" wp14:anchorId="7B91C49E" wp14:editId="2230E44D">
+              <wp:anchor distT="91440" distB="91440" distL="91440" distR="91440" simplePos="0" relativeHeight="251726848" behindDoc="1" locked="0" layoutInCell="1" allowOverlap="1" wp14:anchorId="2E9880B6" wp14:editId="2B8E7F70">
                 <wp:simplePos x="0" y="0"/>
                 <wp:positionH relativeFrom="margin">
                   <wp:posOffset>494665</wp:posOffset>
@@ -2866,8 +2939,18 @@
                                 <w:sz w:val="44"/>
                                 <w:szCs w:val="44"/>
                               </w:rPr>
-                              <w:t>Baptiste Arbourd</w:t>
-                            </w:r>
+                              <w:t xml:space="preserve">Baptiste </w:t>
+                            </w:r>
+                            <w:proofErr w:type="spellStart"/>
+                            <w:r>
+                              <w:rPr>
+                                <w:color w:val="FFFFFF" w:themeColor="background1"/>
+                                <w:sz w:val="44"/>
+                                <w:szCs w:val="44"/>
+                              </w:rPr>
+                              <w:t>Arbourd</w:t>
+                            </w:r>
+                            <w:proofErr w:type="spellEnd"/>
                           </w:p>
                         </w:txbxContent>
                       </wps:txbx>
@@ -2927,7 +3010,7 @@
         <mc:AlternateContent>
           <mc:Choice Requires="wps">
             <w:drawing>
-              <wp:anchor distT="0" distB="0" distL="114300" distR="114300" simplePos="0" relativeHeight="251725824" behindDoc="0" locked="0" layoutInCell="1" allowOverlap="1" wp14:anchorId="48B31E09" wp14:editId="1A9424BA">
+              <wp:anchor distT="0" distB="0" distL="114300" distR="114300" simplePos="0" relativeHeight="251725824" behindDoc="0" locked="0" layoutInCell="1" allowOverlap="1" wp14:anchorId="14BBC3CE" wp14:editId="025380B2">
                 <wp:simplePos x="0" y="0"/>
                 <wp:positionH relativeFrom="page">
                   <wp:posOffset>-128270</wp:posOffset>
@@ -3004,7 +3087,7 @@
         <mc:AlternateContent>
           <mc:Choice Requires="wps">
             <w:drawing>
-              <wp:anchor distT="0" distB="0" distL="114300" distR="114300" simplePos="0" relativeHeight="251724800" behindDoc="0" locked="0" layoutInCell="1" allowOverlap="1" wp14:anchorId="4051A4CC" wp14:editId="172C0CEA">
+              <wp:anchor distT="0" distB="0" distL="114300" distR="114300" simplePos="0" relativeHeight="251724800" behindDoc="0" locked="0" layoutInCell="1" allowOverlap="1" wp14:anchorId="587CCB62" wp14:editId="46935A93">
                 <wp:simplePos x="0" y="0"/>
                 <wp:positionH relativeFrom="page">
                   <wp:posOffset>-3876</wp:posOffset>
@@ -3081,7 +3164,7 @@
         <mc:AlternateContent>
           <mc:Choice Requires="wps">
             <w:drawing>
-              <wp:anchor distT="0" distB="0" distL="114300" distR="114300" simplePos="0" relativeHeight="251716608" behindDoc="0" locked="0" layoutInCell="1" allowOverlap="1" wp14:anchorId="54CE157F" wp14:editId="011B951D">
+              <wp:anchor distT="0" distB="0" distL="114300" distR="114300" simplePos="0" relativeHeight="251716608" behindDoc="0" locked="0" layoutInCell="1" allowOverlap="1" wp14:anchorId="1E06A06E" wp14:editId="7F456C6E">
                 <wp:simplePos x="0" y="0"/>
                 <wp:positionH relativeFrom="page">
                   <wp:posOffset>8255</wp:posOffset>
@@ -3155,11 +3238,12 @@
       <w:r>
         <w:rPr>
           <w:noProof/>
+          <w:lang w:eastAsia="fr-FR"/>
         </w:rPr>
         <mc:AlternateContent>
           <mc:Choice Requires="wps">
             <w:drawing>
-              <wp:anchor distT="91440" distB="91440" distL="91440" distR="91440" simplePos="0" relativeHeight="251718656" behindDoc="1" locked="0" layoutInCell="1" allowOverlap="1" wp14:anchorId="1A342333" wp14:editId="5D370EB4">
+              <wp:anchor distT="91440" distB="91440" distL="91440" distR="91440" simplePos="0" relativeHeight="251718656" behindDoc="1" locked="0" layoutInCell="1" allowOverlap="1" wp14:anchorId="255DBB50" wp14:editId="17E7AF93">
                 <wp:simplePos x="0" y="0"/>
                 <wp:positionH relativeFrom="margin">
                   <wp:posOffset>507365</wp:posOffset>
@@ -3276,11 +3360,12 @@
       <w:r>
         <w:rPr>
           <w:noProof/>
+          <w:lang w:eastAsia="fr-FR"/>
         </w:rPr>
         <mc:AlternateContent>
           <mc:Choice Requires="wps">
             <w:drawing>
-              <wp:anchor distT="91440" distB="91440" distL="91440" distR="91440" simplePos="0" relativeHeight="251721728" behindDoc="1" locked="0" layoutInCell="1" allowOverlap="1" wp14:anchorId="71B05E8E" wp14:editId="16285810">
+              <wp:anchor distT="91440" distB="91440" distL="91440" distR="91440" simplePos="0" relativeHeight="251721728" behindDoc="1" locked="0" layoutInCell="1" allowOverlap="1" wp14:anchorId="2E476721" wp14:editId="044C36D5">
                 <wp:simplePos x="0" y="0"/>
                 <wp:positionH relativeFrom="page">
                   <wp:posOffset>6294120</wp:posOffset>
@@ -3400,7 +3485,7 @@
           <w:lang w:eastAsia="fr-FR"/>
         </w:rPr>
         <w:drawing>
-          <wp:anchor distT="0" distB="0" distL="114300" distR="114300" simplePos="0" relativeHeight="251722752" behindDoc="0" locked="0" layoutInCell="1" allowOverlap="1" wp14:anchorId="24C715A3" wp14:editId="0495CE0F">
+          <wp:anchor distT="0" distB="0" distL="114300" distR="114300" simplePos="0" relativeHeight="251722752" behindDoc="0" locked="0" layoutInCell="1" allowOverlap="1" wp14:anchorId="7AE034AF" wp14:editId="06521D55">
             <wp:simplePos x="0" y="0"/>
             <wp:positionH relativeFrom="column">
               <wp:posOffset>-744364</wp:posOffset>
@@ -3463,11 +3548,200 @@
       <w:r>
         <w:rPr>
           <w:noProof/>
+        </w:rPr>
+        <w:lastRenderedPageBreak/>
+        <mc:AlternateContent>
+          <mc:Choice Requires="wps">
+            <w:drawing>
+              <wp:anchor distT="45720" distB="45720" distL="114300" distR="114300" simplePos="0" relativeHeight="251758592" behindDoc="0" locked="0" layoutInCell="1" allowOverlap="1" wp14:anchorId="72F678A9" wp14:editId="747FE66D">
+                <wp:simplePos x="0" y="0"/>
+                <wp:positionH relativeFrom="column">
+                  <wp:posOffset>-642620</wp:posOffset>
+                </wp:positionH>
+                <wp:positionV relativeFrom="paragraph">
+                  <wp:posOffset>7501255</wp:posOffset>
+                </wp:positionV>
+                <wp:extent cx="895350" cy="457200"/>
+                <wp:effectExtent l="0" t="0" r="19050" b="19050"/>
+                <wp:wrapSquare wrapText="bothSides"/>
+                <wp:docPr id="5" name="Zone de texte 2"/>
+                <wp:cNvGraphicFramePr>
+                  <a:graphicFrameLocks xmlns:a="http://schemas.openxmlformats.org/drawingml/2006/main"/>
+                </wp:cNvGraphicFramePr>
+                <a:graphic xmlns:a="http://schemas.openxmlformats.org/drawingml/2006/main">
+                  <a:graphicData uri="http://schemas.microsoft.com/office/word/2010/wordprocessingShape">
+                    <wps:wsp>
+                      <wps:cNvSpPr txBox="1">
+                        <a:spLocks noChangeArrowheads="1"/>
+                      </wps:cNvSpPr>
+                      <wps:spPr bwMode="auto">
+                        <a:xfrm>
+                          <a:off x="0" y="0"/>
+                          <a:ext cx="895350" cy="457200"/>
+                        </a:xfrm>
+                        <a:prstGeom prst="rect">
+                          <a:avLst/>
+                        </a:prstGeom>
+                        <a:ln>
+                          <a:headEnd/>
+                          <a:tailEnd/>
+                        </a:ln>
+                      </wps:spPr>
+                      <wps:style>
+                        <a:lnRef idx="2">
+                          <a:schemeClr val="dk1"/>
+                        </a:lnRef>
+                        <a:fillRef idx="1">
+                          <a:schemeClr val="lt1"/>
+                        </a:fillRef>
+                        <a:effectRef idx="0">
+                          <a:schemeClr val="dk1"/>
+                        </a:effectRef>
+                        <a:fontRef idx="minor">
+                          <a:schemeClr val="dk1"/>
+                        </a:fontRef>
+                      </wps:style>
+                      <wps:txbx>
+                        <w:txbxContent>
+                          <w:p>
+                            <w:pPr>
+                              <w:rPr>
+                                <w:color w:val="5B9BD5" w:themeColor="accent1"/>
+                                <w14:shadow w14:blurRad="38100" w14:dist="25400" w14:dir="5400000" w14:sx="100000" w14:sy="100000" w14:kx="0" w14:ky="0" w14:algn="ctr">
+                                  <w14:srgbClr w14:val="6E747A">
+                                    <w14:alpha w14:val="57000"/>
+                                  </w14:srgbClr>
+                                </w14:shadow>
+                                <w14:textOutline w14:w="0" w14:cap="flat" w14:cmpd="sng" w14:algn="ctr">
+                                  <w14:noFill/>
+                                  <w14:prstDash w14:val="solid"/>
+                                  <w14:round/>
+                                </w14:textOutline>
+                              </w:rPr>
+                            </w:pPr>
+                            <w:proofErr w:type="spellStart"/>
+                            <w:r>
+                              <w:rPr>
+                                <w:color w:val="5B9BD5" w:themeColor="accent1"/>
+                                <w14:shadow w14:blurRad="38100" w14:dist="25400" w14:dir="5400000" w14:sx="100000" w14:sy="100000" w14:kx="0" w14:ky="0" w14:algn="ctr">
+                                  <w14:srgbClr w14:val="6E747A">
+                                    <w14:alpha w14:val="57000"/>
+                                  </w14:srgbClr>
+                                </w14:shadow>
+                                <w14:textOutline w14:w="0" w14:cap="flat" w14:cmpd="sng" w14:algn="ctr">
+                                  <w14:noFill/>
+                                  <w14:prstDash w14:val="solid"/>
+                                  <w14:round/>
+                                </w14:textOutline>
+                              </w:rPr>
+                              <w:t>Personna</w:t>
+                            </w:r>
+                            <w:proofErr w:type="spellEnd"/>
+                            <w:r>
+                              <w:rPr>
+                                <w:color w:val="5B9BD5" w:themeColor="accent1"/>
+                                <w14:shadow w14:blurRad="38100" w14:dist="25400" w14:dir="5400000" w14:sx="100000" w14:sy="100000" w14:kx="0" w14:ky="0" w14:algn="ctr">
+                                  <w14:srgbClr w14:val="6E747A">
+                                    <w14:alpha w14:val="57000"/>
+                                  </w14:srgbClr>
+                                </w14:shadow>
+                                <w14:textOutline w14:w="0" w14:cap="flat" w14:cmpd="sng" w14:algn="ctr">
+                                  <w14:noFill/>
+                                  <w14:prstDash w14:val="solid"/>
+                                  <w14:round/>
+                                </w14:textOutline>
+                              </w:rPr>
+                              <w:t xml:space="preserve"> principal</w:t>
+                            </w:r>
+                          </w:p>
+                        </w:txbxContent>
+                      </wps:txbx>
+                      <wps:bodyPr rot="0" vert="horz" wrap="square" lIns="91440" tIns="45720" rIns="91440" bIns="45720" anchor="t" anchorCtr="0">
+                        <a:noAutofit/>
+                      </wps:bodyPr>
+                    </wps:wsp>
+                  </a:graphicData>
+                </a:graphic>
+                <wp14:sizeRelH relativeFrom="margin">
+                  <wp14:pctWidth>0</wp14:pctWidth>
+                </wp14:sizeRelH>
+                <wp14:sizeRelV relativeFrom="margin">
+                  <wp14:pctHeight>0</wp14:pctHeight>
+                </wp14:sizeRelV>
+              </wp:anchor>
+            </w:drawing>
+          </mc:Choice>
+          <mc:Fallback>
+            <w:pict>
+              <v:shape w14:anchorId="72F678A9" id="_x0000_s1042" type="#_x0000_t202" style="position:absolute;margin-left:-50.6pt;margin-top:590.65pt;width:70.5pt;height:36pt;z-index:251758592;visibility:visible;mso-wrap-style:square;mso-width-percent:0;mso-height-percent:0;mso-wrap-distance-left:9pt;mso-wrap-distance-top:3.6pt;mso-wrap-distance-right:9pt;mso-wrap-distance-bottom:3.6pt;mso-position-horizontal:absolute;mso-position-horizontal-relative:text;mso-position-vertical:absolute;mso-position-vertical-relative:text;mso-width-percent:0;mso-height-percent:0;mso-width-relative:margin;mso-height-relative:margin;v-text-anchor:top" o:gfxdata="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" fillcolor="white [3201]" strokecolor="black [3200]" strokeweight="1pt">
+                <v:textbox>
+                  <w:txbxContent>
+                    <w:p>
+                      <w:pPr>
+                        <w:rPr>
+                          <w:color w:val="5B9BD5" w:themeColor="accent1"/>
+                          <w14:shadow w14:blurRad="38100" w14:dist="25400" w14:dir="5400000" w14:sx="100000" w14:sy="100000" w14:kx="0" w14:ky="0" w14:algn="ctr">
+                            <w14:srgbClr w14:val="6E747A">
+                              <w14:alpha w14:val="57000"/>
+                            </w14:srgbClr>
+                          </w14:shadow>
+                          <w14:textOutline w14:w="0" w14:cap="flat" w14:cmpd="sng" w14:algn="ctr">
+                            <w14:noFill/>
+                            <w14:prstDash w14:val="solid"/>
+                            <w14:round/>
+                          </w14:textOutline>
+                        </w:rPr>
+                      </w:pPr>
+                      <w:proofErr w:type="spellStart"/>
+                      <w:r>
+                        <w:rPr>
+                          <w:color w:val="5B9BD5" w:themeColor="accent1"/>
+                          <w14:shadow w14:blurRad="38100" w14:dist="25400" w14:dir="5400000" w14:sx="100000" w14:sy="100000" w14:kx="0" w14:ky="0" w14:algn="ctr">
+                            <w14:srgbClr w14:val="6E747A">
+                              <w14:alpha w14:val="57000"/>
+                            </w14:srgbClr>
+                          </w14:shadow>
+                          <w14:textOutline w14:w="0" w14:cap="flat" w14:cmpd="sng" w14:algn="ctr">
+                            <w14:noFill/>
+                            <w14:prstDash w14:val="solid"/>
+                            <w14:round/>
+                          </w14:textOutline>
+                        </w:rPr>
+                        <w:t>Personna</w:t>
+                      </w:r>
+                      <w:proofErr w:type="spellEnd"/>
+                      <w:r>
+                        <w:rPr>
+                          <w:color w:val="5B9BD5" w:themeColor="accent1"/>
+                          <w14:shadow w14:blurRad="38100" w14:dist="25400" w14:dir="5400000" w14:sx="100000" w14:sy="100000" w14:kx="0" w14:ky="0" w14:algn="ctr">
+                            <w14:srgbClr w14:val="6E747A">
+                              <w14:alpha w14:val="57000"/>
+                            </w14:srgbClr>
+                          </w14:shadow>
+                          <w14:textOutline w14:w="0" w14:cap="flat" w14:cmpd="sng" w14:algn="ctr">
+                            <w14:noFill/>
+                            <w14:prstDash w14:val="solid"/>
+                            <w14:round/>
+                          </w14:textOutline>
+                        </w:rPr>
+                        <w:t xml:space="preserve"> principal</w:t>
+                      </w:r>
+                    </w:p>
+                  </w:txbxContent>
+                </v:textbox>
+                <w10:wrap type="square"/>
+              </v:shape>
+            </w:pict>
+          </mc:Fallback>
+        </mc:AlternateContent>
+      </w:r>
+      <w:r>
+        <w:rPr>
+          <w:noProof/>
           <w:lang w:eastAsia="fr-FR"/>
         </w:rPr>
-        <w:lastRenderedPageBreak/>
         <w:drawing>
-          <wp:anchor distT="0" distB="0" distL="114300" distR="114300" simplePos="0" relativeHeight="251755520" behindDoc="0" locked="0" layoutInCell="1" allowOverlap="1" wp14:anchorId="684EB612" wp14:editId="2EABB099">
+          <wp:anchor distT="0" distB="0" distL="114300" distR="114300" simplePos="0" relativeHeight="251755520" behindDoc="0" locked="0" layoutInCell="1" allowOverlap="1" wp14:anchorId="69B7C753" wp14:editId="4A66B25D">
             <wp:simplePos x="0" y="0"/>
             <wp:positionH relativeFrom="column">
               <wp:posOffset>-701620</wp:posOffset>
@@ -3530,7 +3804,7 @@
         <mc:AlternateContent>
           <mc:Choice Requires="wps">
             <w:drawing>
-              <wp:anchor distT="0" distB="0" distL="114300" distR="114300" simplePos="0" relativeHeight="251750400" behindDoc="0" locked="0" layoutInCell="1" allowOverlap="1" wp14:anchorId="0BA2B22E" wp14:editId="7B9A44F5">
+              <wp:anchor distT="0" distB="0" distL="114300" distR="114300" simplePos="0" relativeHeight="251750400" behindDoc="0" locked="0" layoutInCell="1" allowOverlap="1" wp14:anchorId="60D5733F" wp14:editId="77B33371">
                 <wp:simplePos x="0" y="0"/>
                 <wp:positionH relativeFrom="page">
                   <wp:align>left</wp:align>
@@ -3609,7 +3883,7 @@
         <mc:AlternateContent>
           <mc:Choice Requires="wps">
             <w:drawing>
-              <wp:anchor distT="0" distB="0" distL="114300" distR="114300" simplePos="0" relativeHeight="251749376" behindDoc="0" locked="0" layoutInCell="1" allowOverlap="1" wp14:anchorId="68545852" wp14:editId="06CD4298">
+              <wp:anchor distT="0" distB="0" distL="114300" distR="114300" simplePos="0" relativeHeight="251749376" behindDoc="0" locked="0" layoutInCell="1" allowOverlap="1" wp14:anchorId="30C9640C" wp14:editId="390FECB6">
                 <wp:simplePos x="0" y="0"/>
                 <wp:positionH relativeFrom="page">
                   <wp:posOffset>11237</wp:posOffset>
@@ -3683,11 +3957,12 @@
       <w:r>
         <w:rPr>
           <w:noProof/>
+          <w:lang w:eastAsia="fr-FR"/>
         </w:rPr>
         <mc:AlternateContent>
           <mc:Choice Requires="wps">
             <w:drawing>
-              <wp:anchor distT="91440" distB="91440" distL="91440" distR="91440" simplePos="0" relativeHeight="251751424" behindDoc="1" locked="0" layoutInCell="1" allowOverlap="1" wp14:anchorId="0B807DEA" wp14:editId="5B6B326D">
+              <wp:anchor distT="91440" distB="91440" distL="91440" distR="91440" simplePos="0" relativeHeight="251751424" behindDoc="1" locked="0" layoutInCell="1" allowOverlap="1" wp14:anchorId="32F8DF7B" wp14:editId="10A2319A">
                 <wp:simplePos x="0" y="0"/>
                 <wp:positionH relativeFrom="margin">
                   <wp:posOffset>621030</wp:posOffset>
@@ -3748,8 +4023,18 @@
                                 <w:sz w:val="44"/>
                                 <w:szCs w:val="44"/>
                               </w:rPr>
-                              <w:t>Dorian Milters</w:t>
-                            </w:r>
+                              <w:t xml:space="preserve">Dorian </w:t>
+                            </w:r>
+                            <w:proofErr w:type="spellStart"/>
+                            <w:r>
+                              <w:rPr>
+                                <w:color w:val="FFFFFF" w:themeColor="background1"/>
+                                <w:sz w:val="44"/>
+                                <w:szCs w:val="44"/>
+                              </w:rPr>
+                              <w:t>Milters</w:t>
+                            </w:r>
+                            <w:proofErr w:type="spellEnd"/>
                           </w:p>
                         </w:txbxContent>
                       </wps:txbx>
@@ -3804,11 +4089,12 @@
       <w:r>
         <w:rPr>
           <w:noProof/>
+          <w:lang w:eastAsia="fr-FR"/>
         </w:rPr>
         <mc:AlternateContent>
           <mc:Choice Requires="wps">
             <w:drawing>
-              <wp:anchor distT="45720" distB="45720" distL="114300" distR="114300" simplePos="0" relativeHeight="251752448" behindDoc="0" locked="0" layoutInCell="1" allowOverlap="1" wp14:anchorId="3A7A772F" wp14:editId="073B1C05">
+              <wp:anchor distT="45720" distB="45720" distL="114300" distR="114300" simplePos="0" relativeHeight="251752448" behindDoc="0" locked="0" layoutInCell="1" allowOverlap="1" wp14:anchorId="39559219" wp14:editId="22D2A8EB">
                 <wp:simplePos x="0" y="0"/>
                 <wp:positionH relativeFrom="column">
                   <wp:posOffset>993140</wp:posOffset>
@@ -3860,17 +4146,11 @@
                             </w:r>
                           </w:p>
                           <w:p>
-                            <w:pPr>
-                              <w:pStyle w:val="Titre1Car"/>
-                            </w:pPr>
                             <w:r>
                               <w:t xml:space="preserve">Electronique en générale. </w:t>
                             </w:r>
                           </w:p>
                           <w:p>
-                            <w:pPr>
-                              <w:pStyle w:val="Titre1Car"/>
-                            </w:pPr>
                             <w:r>
                               <w:t>S’intéresse à tout.</w:t>
                             </w:r>
@@ -3891,10 +4171,7 @@
                           </w:p>
                           <w:p>
                             <w:r>
-                              <w:t>Est autodidacte</w:t>
-                            </w:r>
-                            <w:r>
-                              <w:t>.</w:t>
+                              <w:t>Est autodidacte.</w:t>
                             </w:r>
                           </w:p>
                           <w:p/>
@@ -3982,11 +4259,12 @@
       <w:r>
         <w:rPr>
           <w:noProof/>
+          <w:lang w:eastAsia="fr-FR"/>
         </w:rPr>
         <mc:AlternateContent>
           <mc:Choice Requires="wps">
             <w:drawing>
-              <wp:anchor distT="45720" distB="45720" distL="114300" distR="114300" simplePos="0" relativeHeight="251753472" behindDoc="0" locked="0" layoutInCell="1" allowOverlap="1" wp14:anchorId="01AEAC69" wp14:editId="2518DB4A">
+              <wp:anchor distT="45720" distB="45720" distL="114300" distR="114300" simplePos="0" relativeHeight="251753472" behindDoc="0" locked="0" layoutInCell="1" allowOverlap="1" wp14:anchorId="06A6FF10" wp14:editId="4F93CB6C">
                 <wp:simplePos x="0" y="0"/>
                 <wp:positionH relativeFrom="margin">
                   <wp:posOffset>3881120</wp:posOffset>
@@ -4034,8 +4312,13 @@
                               <w:pStyle w:val="Titre2"/>
                               <w:jc w:val="both"/>
                             </w:pPr>
-                            <w:r>
-                              <w:t xml:space="preserve">Arduino : </w:t>
+                            <w:proofErr w:type="spellStart"/>
+                            <w:r>
+                              <w:t>Arduino</w:t>
+                            </w:r>
+                            <w:proofErr w:type="spellEnd"/>
+                            <w:r>
+                              <w:t xml:space="preserve"> : </w:t>
                             </w:r>
                           </w:p>
                           <w:p>
@@ -4045,8 +4328,13 @@
                             <w:r>
                               <w:t xml:space="preserve">Connait </w:t>
                             </w:r>
-                            <w:r>
-                              <w:t>Arduino.</w:t>
+                            <w:proofErr w:type="spellStart"/>
+                            <w:r>
+                              <w:t>Arduino</w:t>
+                            </w:r>
+                            <w:proofErr w:type="spellEnd"/>
+                            <w:r>
+                              <w:t>.</w:t>
                             </w:r>
                           </w:p>
                           <w:p>
@@ -4064,19 +4352,21 @@
                             </w:r>
                           </w:p>
                           <w:p>
-                            <w:pPr>
-                              <w:pStyle w:val="Titre1Car"/>
-                            </w:pPr>
                             <w:r>
                               <w:t>Connait la programmation.</w:t>
                             </w:r>
                           </w:p>
                           <w:p>
-                            <w:pPr>
-                              <w:pStyle w:val="Titre1Car"/>
-                            </w:pPr>
-                            <w:r>
-                              <w:t>N’a jamais programmé sous Arduino mais aimerai acquérir un niveau avancé.</w:t>
+                            <w:r>
+                              <w:t xml:space="preserve">N’a jamais programmé sous </w:t>
+                            </w:r>
+                            <w:proofErr w:type="spellStart"/>
+                            <w:r>
+                              <w:t>Arduino</w:t>
+                            </w:r>
+                            <w:proofErr w:type="spellEnd"/>
+                            <w:r>
+                              <w:t xml:space="preserve"> mais aimerai acquérir un niveau avancé.</w:t>
                             </w:r>
                           </w:p>
                         </w:txbxContent>
@@ -4162,11 +4452,12 @@
       <w:r>
         <w:rPr>
           <w:noProof/>
+          <w:lang w:eastAsia="fr-FR"/>
         </w:rPr>
         <mc:AlternateContent>
           <mc:Choice Requires="wps">
             <w:drawing>
-              <wp:anchor distT="91440" distB="91440" distL="91440" distR="91440" simplePos="0" relativeHeight="251754496" behindDoc="1" locked="0" layoutInCell="1" allowOverlap="1" wp14:anchorId="45A160A1" wp14:editId="5B04DA8D">
+              <wp:anchor distT="91440" distB="91440" distL="91440" distR="91440" simplePos="0" relativeHeight="251754496" behindDoc="1" locked="0" layoutInCell="1" allowOverlap="1" wp14:anchorId="73EFDA6E" wp14:editId="539B92E3">
                 <wp:simplePos x="0" y="0"/>
                 <wp:positionH relativeFrom="page">
                   <wp:posOffset>6407785</wp:posOffset>
@@ -4302,7 +4593,7 @@
           <w:lang w:eastAsia="fr-FR"/>
         </w:rPr>
         <w:drawing>
-          <wp:anchor distT="0" distB="0" distL="114300" distR="114300" simplePos="0" relativeHeight="251739136" behindDoc="0" locked="0" layoutInCell="1" allowOverlap="1" wp14:anchorId="644139CC" wp14:editId="35533A80">
+          <wp:anchor distT="0" distB="0" distL="114300" distR="114300" simplePos="0" relativeHeight="251739136" behindDoc="0" locked="0" layoutInCell="1" allowOverlap="1" wp14:anchorId="125F0215" wp14:editId="61DF9D85">
             <wp:simplePos x="0" y="0"/>
             <wp:positionH relativeFrom="column">
               <wp:posOffset>-740382</wp:posOffset>
@@ -4360,11 +4651,12 @@
       <w:r>
         <w:rPr>
           <w:noProof/>
+          <w:lang w:eastAsia="fr-FR"/>
         </w:rPr>
         <mc:AlternateContent>
           <mc:Choice Requires="wps">
             <w:drawing>
-              <wp:anchor distT="45720" distB="45720" distL="114300" distR="114300" simplePos="0" relativeHeight="251737088" behindDoc="0" locked="0" layoutInCell="1" allowOverlap="1" wp14:anchorId="54F80FD9" wp14:editId="4B84DF62">
+              <wp:anchor distT="45720" distB="45720" distL="114300" distR="114300" simplePos="0" relativeHeight="251737088" behindDoc="0" locked="0" layoutInCell="1" allowOverlap="1" wp14:anchorId="5AAAD281" wp14:editId="665A7AE0">
                 <wp:simplePos x="0" y="0"/>
                 <wp:positionH relativeFrom="margin">
                   <wp:posOffset>3754755</wp:posOffset>
@@ -4412,8 +4704,13 @@
                               <w:pStyle w:val="Titre2"/>
                               <w:jc w:val="both"/>
                             </w:pPr>
-                            <w:r>
-                              <w:t xml:space="preserve">Arduino : </w:t>
+                            <w:proofErr w:type="spellStart"/>
+                            <w:r>
+                              <w:t>Arduino</w:t>
+                            </w:r>
+                            <w:proofErr w:type="spellEnd"/>
+                            <w:r>
+                              <w:t xml:space="preserve"> : </w:t>
                             </w:r>
                           </w:p>
                           <w:p>
@@ -4421,10 +4718,7 @@
                               <w:jc w:val="both"/>
                             </w:pPr>
                             <w:r>
-                              <w:t xml:space="preserve">Connait </w:t>
-                            </w:r>
-                            <w:r>
-                              <w:t>un peu.</w:t>
+                              <w:t>Connait un peu.</w:t>
                             </w:r>
                           </w:p>
                           <w:p>
@@ -4467,7 +4761,15 @@
                               <w:pStyle w:val="Sansinterligne"/>
                             </w:pPr>
                             <w:r>
-                              <w:t xml:space="preserve"> acquérir les bases.</w:t>
+                              <w:t xml:space="preserve"> </w:t>
+                            </w:r>
+                            <w:proofErr w:type="gramStart"/>
+                            <w:r>
+                              <w:t>acquérir</w:t>
+                            </w:r>
+                            <w:proofErr w:type="gramEnd"/>
+                            <w:r>
+                              <w:t xml:space="preserve"> les bases.</w:t>
                             </w:r>
                           </w:p>
                         </w:txbxContent>
@@ -4566,11 +4868,12 @@
       <w:r>
         <w:rPr>
           <w:noProof/>
+          <w:lang w:eastAsia="fr-FR"/>
         </w:rPr>
         <mc:AlternateContent>
           <mc:Choice Requires="wps">
             <w:drawing>
-              <wp:anchor distT="91440" distB="91440" distL="91440" distR="91440" simplePos="0" relativeHeight="251738112" behindDoc="1" locked="0" layoutInCell="1" allowOverlap="1" wp14:anchorId="437A8D7D" wp14:editId="4F92DAE9">
+              <wp:anchor distT="91440" distB="91440" distL="91440" distR="91440" simplePos="0" relativeHeight="251738112" behindDoc="1" locked="0" layoutInCell="1" allowOverlap="1" wp14:anchorId="3828BF50" wp14:editId="0E403509">
                 <wp:simplePos x="0" y="0"/>
                 <wp:positionH relativeFrom="page">
                   <wp:posOffset>6281420</wp:posOffset>
@@ -4703,11 +5006,12 @@
       <w:r>
         <w:rPr>
           <w:noProof/>
+          <w:lang w:eastAsia="fr-FR"/>
         </w:rPr>
         <mc:AlternateContent>
           <mc:Choice Requires="wps">
             <w:drawing>
-              <wp:anchor distT="45720" distB="45720" distL="114300" distR="114300" simplePos="0" relativeHeight="251736064" behindDoc="0" locked="0" layoutInCell="1" allowOverlap="1" wp14:anchorId="4FE50911" wp14:editId="2099A4A6">
+              <wp:anchor distT="45720" distB="45720" distL="114300" distR="114300" simplePos="0" relativeHeight="251736064" behindDoc="0" locked="0" layoutInCell="1" allowOverlap="1" wp14:anchorId="503F4CFF" wp14:editId="2779AB5B">
                 <wp:simplePos x="0" y="0"/>
                 <wp:positionH relativeFrom="column">
                   <wp:posOffset>866775</wp:posOffset>
@@ -4770,8 +5074,13 @@
                             <w:pPr>
                               <w:pStyle w:val="Sansinterligne"/>
                             </w:pPr>
-                            <w:r>
-                              <w:t>plutôt robotique.</w:t>
+                            <w:proofErr w:type="gramStart"/>
+                            <w:r>
+                              <w:t>plutôt</w:t>
+                            </w:r>
+                            <w:proofErr w:type="gramEnd"/>
+                            <w:r>
+                              <w:t xml:space="preserve"> robotique.</w:t>
                             </w:r>
                           </w:p>
                           <w:p/>
@@ -4790,10 +5099,7 @@
                           </w:p>
                           <w:p>
                             <w:r>
-                              <w:t>Est autodidacte</w:t>
-                            </w:r>
-                            <w:r>
-                              <w:t>.</w:t>
+                              <w:t>Est autodidacte.</w:t>
                             </w:r>
                           </w:p>
                           <w:p/>
@@ -4881,11 +5187,12 @@
       <w:r>
         <w:rPr>
           <w:noProof/>
+          <w:lang w:eastAsia="fr-FR"/>
         </w:rPr>
         <mc:AlternateContent>
           <mc:Choice Requires="wps">
             <w:drawing>
-              <wp:anchor distT="91440" distB="91440" distL="91440" distR="91440" simplePos="0" relativeHeight="251735040" behindDoc="1" locked="0" layoutInCell="1" allowOverlap="1" wp14:anchorId="414E351E" wp14:editId="70589E4E">
+              <wp:anchor distT="91440" distB="91440" distL="91440" distR="91440" simplePos="0" relativeHeight="251735040" behindDoc="1" locked="0" layoutInCell="1" allowOverlap="1" wp14:anchorId="01AF77F0" wp14:editId="4398D64E">
                 <wp:simplePos x="0" y="0"/>
                 <wp:positionH relativeFrom="margin">
                   <wp:posOffset>494665</wp:posOffset>
@@ -5007,7 +5314,7 @@
         <mc:AlternateContent>
           <mc:Choice Requires="wps">
             <w:drawing>
-              <wp:anchor distT="0" distB="0" distL="114300" distR="114300" simplePos="0" relativeHeight="251734016" behindDoc="0" locked="0" layoutInCell="1" allowOverlap="1" wp14:anchorId="12BE1172" wp14:editId="20B006AD">
+              <wp:anchor distT="0" distB="0" distL="114300" distR="114300" simplePos="0" relativeHeight="251734016" behindDoc="0" locked="0" layoutInCell="1" allowOverlap="1" wp14:anchorId="596236F1" wp14:editId="27E2ACC5">
                 <wp:simplePos x="0" y="0"/>
                 <wp:positionH relativeFrom="page">
                   <wp:posOffset>-128270</wp:posOffset>
@@ -5084,7 +5391,7 @@
         <mc:AlternateContent>
           <mc:Choice Requires="wps">
             <w:drawing>
-              <wp:anchor distT="0" distB="0" distL="114300" distR="114300" simplePos="0" relativeHeight="251732992" behindDoc="0" locked="0" layoutInCell="1" allowOverlap="1" wp14:anchorId="1BFCE089" wp14:editId="4F3E9866">
+              <wp:anchor distT="0" distB="0" distL="114300" distR="114300" simplePos="0" relativeHeight="251732992" behindDoc="0" locked="0" layoutInCell="1" allowOverlap="1" wp14:anchorId="3E0AC6A7" wp14:editId="3E73BA47">
                 <wp:simplePos x="0" y="0"/>
                 <wp:positionH relativeFrom="page">
                   <wp:posOffset>-3810</wp:posOffset>
@@ -5161,9 +5468,234 @@
       <w:r>
         <w:rPr>
           <w:noProof/>
+        </w:rPr>
+        <w:lastRenderedPageBreak/>
+        <mc:AlternateContent>
+          <mc:Choice Requires="wps">
+            <w:drawing>
+              <wp:anchor distT="45720" distB="45720" distL="114300" distR="114300" simplePos="0" relativeHeight="251760640" behindDoc="0" locked="0" layoutInCell="1" allowOverlap="1" wp14:anchorId="2B017482" wp14:editId="71DF7983">
+                <wp:simplePos x="0" y="0"/>
+                <wp:positionH relativeFrom="column">
+                  <wp:posOffset>-642620</wp:posOffset>
+                </wp:positionH>
+                <wp:positionV relativeFrom="paragraph">
+                  <wp:posOffset>1262380</wp:posOffset>
+                </wp:positionV>
+                <wp:extent cx="895350" cy="457200"/>
+                <wp:effectExtent l="0" t="0" r="19050" b="19050"/>
+                <wp:wrapSquare wrapText="bothSides"/>
+                <wp:docPr id="6" name="Zone de texte 2"/>
+                <wp:cNvGraphicFramePr>
+                  <a:graphicFrameLocks xmlns:a="http://schemas.openxmlformats.org/drawingml/2006/main"/>
+                </wp:cNvGraphicFramePr>
+                <a:graphic xmlns:a="http://schemas.openxmlformats.org/drawingml/2006/main">
+                  <a:graphicData uri="http://schemas.microsoft.com/office/word/2010/wordprocessingShape">
+                    <wps:wsp>
+                      <wps:cNvSpPr txBox="1">
+                        <a:spLocks noChangeArrowheads="1"/>
+                      </wps:cNvSpPr>
+                      <wps:spPr bwMode="auto">
+                        <a:xfrm>
+                          <a:off x="0" y="0"/>
+                          <a:ext cx="895350" cy="457200"/>
+                        </a:xfrm>
+                        <a:prstGeom prst="rect">
+                          <a:avLst/>
+                        </a:prstGeom>
+                        <a:ln>
+                          <a:headEnd/>
+                          <a:tailEnd/>
+                        </a:ln>
+                      </wps:spPr>
+                      <wps:style>
+                        <a:lnRef idx="2">
+                          <a:schemeClr val="dk1"/>
+                        </a:lnRef>
+                        <a:fillRef idx="1">
+                          <a:schemeClr val="lt1"/>
+                        </a:fillRef>
+                        <a:effectRef idx="0">
+                          <a:schemeClr val="dk1"/>
+                        </a:effectRef>
+                        <a:fontRef idx="minor">
+                          <a:schemeClr val="dk1"/>
+                        </a:fontRef>
+                      </wps:style>
+                      <wps:txbx>
+                        <w:txbxContent>
+                          <w:p>
+                            <w:pPr>
+                              <w:rPr>
+                                <w:color w:val="5B9BD5" w:themeColor="accent1"/>
+                                <w14:shadow w14:blurRad="38100" w14:dist="25400" w14:dir="5400000" w14:sx="100000" w14:sy="100000" w14:kx="0" w14:ky="0" w14:algn="ctr">
+                                  <w14:srgbClr w14:val="6E747A">
+                                    <w14:alpha w14:val="57000"/>
+                                  </w14:srgbClr>
+                                </w14:shadow>
+                                <w14:textOutline w14:w="0" w14:cap="flat" w14:cmpd="sng" w14:algn="ctr">
+                                  <w14:noFill/>
+                                  <w14:prstDash w14:val="solid"/>
+                                  <w14:round/>
+                                </w14:textOutline>
+                              </w:rPr>
+                            </w:pPr>
+                            <w:proofErr w:type="spellStart"/>
+                            <w:r>
+                              <w:rPr>
+                                <w:color w:val="5B9BD5" w:themeColor="accent1"/>
+                                <w14:shadow w14:blurRad="38100" w14:dist="25400" w14:dir="5400000" w14:sx="100000" w14:sy="100000" w14:kx="0" w14:ky="0" w14:algn="ctr">
+                                  <w14:srgbClr w14:val="6E747A">
+                                    <w14:alpha w14:val="57000"/>
+                                  </w14:srgbClr>
+                                </w14:shadow>
+                                <w14:textOutline w14:w="0" w14:cap="flat" w14:cmpd="sng" w14:algn="ctr">
+                                  <w14:noFill/>
+                                  <w14:prstDash w14:val="solid"/>
+                                  <w14:round/>
+                                </w14:textOutline>
+                              </w:rPr>
+                              <w:t>Personna</w:t>
+                            </w:r>
+                            <w:proofErr w:type="spellEnd"/>
+                            <w:r>
+                              <w:rPr>
+                                <w:color w:val="5B9BD5" w:themeColor="accent1"/>
+                                <w14:shadow w14:blurRad="38100" w14:dist="25400" w14:dir="5400000" w14:sx="100000" w14:sy="100000" w14:kx="0" w14:ky="0" w14:algn="ctr">
+                                  <w14:srgbClr w14:val="6E747A">
+                                    <w14:alpha w14:val="57000"/>
+                                  </w14:srgbClr>
+                                </w14:shadow>
+                                <w14:textOutline w14:w="0" w14:cap="flat" w14:cmpd="sng" w14:algn="ctr">
+                                  <w14:noFill/>
+                                  <w14:prstDash w14:val="solid"/>
+                                  <w14:round/>
+                                </w14:textOutline>
+                              </w:rPr>
+                              <w:t xml:space="preserve"> </w:t>
+                            </w:r>
+                            <w:r>
+                              <w:rPr>
+                                <w:color w:val="5B9BD5" w:themeColor="accent1"/>
+                                <w14:shadow w14:blurRad="38100" w14:dist="25400" w14:dir="5400000" w14:sx="100000" w14:sy="100000" w14:kx="0" w14:ky="0" w14:algn="ctr">
+                                  <w14:srgbClr w14:val="6E747A">
+                                    <w14:alpha w14:val="57000"/>
+                                  </w14:srgbClr>
+                                </w14:shadow>
+                                <w14:textOutline w14:w="0" w14:cap="flat" w14:cmpd="sng" w14:algn="ctr">
+                                  <w14:noFill/>
+                                  <w14:prstDash w14:val="solid"/>
+                                  <w14:round/>
+                                </w14:textOutline>
+                              </w:rPr>
+                              <w:t>borderline</w:t>
+                            </w:r>
+                            <w:bookmarkStart w:id="0" w:name="_GoBack"/>
+                            <w:bookmarkEnd w:id="0"/>
+                          </w:p>
+                        </w:txbxContent>
+                      </wps:txbx>
+                      <wps:bodyPr rot="0" vert="horz" wrap="square" lIns="91440" tIns="45720" rIns="91440" bIns="45720" anchor="t" anchorCtr="0">
+                        <a:noAutofit/>
+                      </wps:bodyPr>
+                    </wps:wsp>
+                  </a:graphicData>
+                </a:graphic>
+                <wp14:sizeRelH relativeFrom="margin">
+                  <wp14:pctWidth>0</wp14:pctWidth>
+                </wp14:sizeRelH>
+                <wp14:sizeRelV relativeFrom="margin">
+                  <wp14:pctHeight>0</wp14:pctHeight>
+                </wp14:sizeRelV>
+              </wp:anchor>
+            </w:drawing>
+          </mc:Choice>
+          <mc:Fallback>
+            <w:pict>
+              <v:shape w14:anchorId="2B017482" id="_x0000_s1051" type="#_x0000_t202" style="position:absolute;margin-left:-50.6pt;margin-top:99.4pt;width:70.5pt;height:36pt;z-index:251760640;visibility:visible;mso-wrap-style:square;mso-width-percent:0;mso-height-percent:0;mso-wrap-distance-left:9pt;mso-wrap-distance-top:3.6pt;mso-wrap-distance-right:9pt;mso-wrap-distance-bottom:3.6pt;mso-position-horizontal:absolute;mso-position-horizontal-relative:text;mso-position-vertical:absolute;mso-position-vertical-relative:text;mso-width-percent:0;mso-height-percent:0;mso-width-relative:margin;mso-height-relative:margin;v-text-anchor:top" o:gfxdata="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" fillcolor="white [3201]" strokecolor="black [3200]" strokeweight="1pt">
+                <v:textbox>
+                  <w:txbxContent>
+                    <w:p>
+                      <w:pPr>
+                        <w:rPr>
+                          <w:color w:val="5B9BD5" w:themeColor="accent1"/>
+                          <w14:shadow w14:blurRad="38100" w14:dist="25400" w14:dir="5400000" w14:sx="100000" w14:sy="100000" w14:kx="0" w14:ky="0" w14:algn="ctr">
+                            <w14:srgbClr w14:val="6E747A">
+                              <w14:alpha w14:val="57000"/>
+                            </w14:srgbClr>
+                          </w14:shadow>
+                          <w14:textOutline w14:w="0" w14:cap="flat" w14:cmpd="sng" w14:algn="ctr">
+                            <w14:noFill/>
+                            <w14:prstDash w14:val="solid"/>
+                            <w14:round/>
+                          </w14:textOutline>
+                        </w:rPr>
+                      </w:pPr>
+                      <w:proofErr w:type="spellStart"/>
+                      <w:r>
+                        <w:rPr>
+                          <w:color w:val="5B9BD5" w:themeColor="accent1"/>
+                          <w14:shadow w14:blurRad="38100" w14:dist="25400" w14:dir="5400000" w14:sx="100000" w14:sy="100000" w14:kx="0" w14:ky="0" w14:algn="ctr">
+                            <w14:srgbClr w14:val="6E747A">
+                              <w14:alpha w14:val="57000"/>
+                            </w14:srgbClr>
+                          </w14:shadow>
+                          <w14:textOutline w14:w="0" w14:cap="flat" w14:cmpd="sng" w14:algn="ctr">
+                            <w14:noFill/>
+                            <w14:prstDash w14:val="solid"/>
+                            <w14:round/>
+                          </w14:textOutline>
+                        </w:rPr>
+                        <w:t>Personna</w:t>
+                      </w:r>
+                      <w:proofErr w:type="spellEnd"/>
+                      <w:r>
+                        <w:rPr>
+                          <w:color w:val="5B9BD5" w:themeColor="accent1"/>
+                          <w14:shadow w14:blurRad="38100" w14:dist="25400" w14:dir="5400000" w14:sx="100000" w14:sy="100000" w14:kx="0" w14:ky="0" w14:algn="ctr">
+                            <w14:srgbClr w14:val="6E747A">
+                              <w14:alpha w14:val="57000"/>
+                            </w14:srgbClr>
+                          </w14:shadow>
+                          <w14:textOutline w14:w="0" w14:cap="flat" w14:cmpd="sng" w14:algn="ctr">
+                            <w14:noFill/>
+                            <w14:prstDash w14:val="solid"/>
+                            <w14:round/>
+                          </w14:textOutline>
+                        </w:rPr>
+                        <w:t xml:space="preserve"> </w:t>
+                      </w:r>
+                      <w:r>
+                        <w:rPr>
+                          <w:color w:val="5B9BD5" w:themeColor="accent1"/>
+                          <w14:shadow w14:blurRad="38100" w14:dist="25400" w14:dir="5400000" w14:sx="100000" w14:sy="100000" w14:kx="0" w14:ky="0" w14:algn="ctr">
+                            <w14:srgbClr w14:val="6E747A">
+                              <w14:alpha w14:val="57000"/>
+                            </w14:srgbClr>
+                          </w14:shadow>
+                          <w14:textOutline w14:w="0" w14:cap="flat" w14:cmpd="sng" w14:algn="ctr">
+                            <w14:noFill/>
+                            <w14:prstDash w14:val="solid"/>
+                            <w14:round/>
+                          </w14:textOutline>
+                        </w:rPr>
+                        <w:t>borderline</w:t>
+                      </w:r>
+                      <w:bookmarkStart w:id="1" w:name="_GoBack"/>
+                      <w:bookmarkEnd w:id="1"/>
+                    </w:p>
+                  </w:txbxContent>
+                </v:textbox>
+                <w10:wrap type="square"/>
+              </v:shape>
+            </w:pict>
+          </mc:Fallback>
+        </mc:AlternateContent>
+      </w:r>
+      <w:r>
+        <w:rPr>
+          <w:noProof/>
           <w:lang w:eastAsia="fr-FR"/>
         </w:rPr>
-        <w:lastRenderedPageBreak/>
         <mc:AlternateContent>
           <mc:Choice Requires="wps">
             <w:drawing>
@@ -5239,6 +5771,7 @@
       <w:r>
         <w:rPr>
           <w:noProof/>
+          <w:lang w:eastAsia="fr-FR"/>
         </w:rPr>
         <mc:AlternateContent>
           <mc:Choice Requires="wps">
@@ -5291,8 +5824,13 @@
                               <w:pStyle w:val="Titre2"/>
                               <w:jc w:val="both"/>
                             </w:pPr>
-                            <w:r>
-                              <w:t xml:space="preserve">Arduino : </w:t>
+                            <w:proofErr w:type="spellStart"/>
+                            <w:r>
+                              <w:t>Arduino</w:t>
+                            </w:r>
+                            <w:proofErr w:type="spellEnd"/>
+                            <w:r>
+                              <w:t xml:space="preserve"> : </w:t>
                             </w:r>
                           </w:p>
                           <w:p>
@@ -5302,9 +5840,11 @@
                             <w:r>
                               <w:t xml:space="preserve">Connait </w:t>
                             </w:r>
+                            <w:proofErr w:type="spellStart"/>
                             <w:r>
                               <w:t>Arduino</w:t>
                             </w:r>
+                            <w:proofErr w:type="spellEnd"/>
                             <w:r>
                               <w:t>.</w:t>
                             </w:r>
@@ -5324,9 +5864,6 @@
                             </w:r>
                           </w:p>
                           <w:p>
-                            <w:pPr>
-                              <w:pStyle w:val="TitreCar"/>
-                            </w:pPr>
                             <w:r>
                               <w:t xml:space="preserve">Connait </w:t>
                             </w:r>
@@ -5337,13 +5874,7 @@
                               <w:t>la programmation.</w:t>
                             </w:r>
                           </w:p>
-                          <w:p>
-                            <w:pPr>
-                              <w:pStyle w:val="TitreCar"/>
-                            </w:pPr>
-                            <w:bookmarkStart w:id="0" w:name="_GoBack"/>
-                            <w:bookmarkEnd w:id="0"/>
-                          </w:p>
+                          <w:p/>
                           <w:p>
                             <w:pPr>
                               <w:pStyle w:val="Sansinterligne"/>
@@ -5357,7 +5888,15 @@
                               <w:pStyle w:val="Sansinterligne"/>
                             </w:pPr>
                             <w:r>
-                              <w:t xml:space="preserve"> acquérir les bases.</w:t>
+                              <w:t xml:space="preserve"> </w:t>
+                            </w:r>
+                            <w:proofErr w:type="gramStart"/>
+                            <w:r>
+                              <w:t>acquérir</w:t>
+                            </w:r>
+                            <w:proofErr w:type="gramEnd"/>
+                            <w:r>
+                              <w:t xml:space="preserve"> les bases.</w:t>
                             </w:r>
                           </w:p>
                         </w:txbxContent>
@@ -5467,6 +6006,7 @@
       <w:r>
         <w:rPr>
           <w:noProof/>
+          <w:lang w:eastAsia="fr-FR"/>
         </w:rPr>
         <mc:AlternateContent>
           <mc:Choice Requires="wps">
@@ -5523,9 +6063,6 @@
                             </w:r>
                           </w:p>
                           <w:p>
-                            <w:pPr>
-                              <w:pStyle w:val="TitreCar"/>
-                            </w:pPr>
                             <w:r>
                               <w:t>Electronique en générale.</w:t>
                             </w:r>
@@ -5534,9 +6071,6 @@
                             </w:r>
                           </w:p>
                           <w:p>
-                            <w:pPr>
-                              <w:pStyle w:val="TitreCar"/>
-                            </w:pPr>
                             <w:r>
                               <w:t>Vraiment intéressé par la dom</w:t>
                             </w:r>
@@ -5563,10 +6097,7 @@
                           </w:p>
                           <w:p>
                             <w:r>
-                              <w:t>Est autodidacte</w:t>
-                            </w:r>
-                            <w:r>
-                              <w:t>.</w:t>
+                              <w:t>Est autodidacte.</w:t>
                             </w:r>
                           </w:p>
                           <w:p/>
@@ -5801,6 +6332,7 @@
       <w:r>
         <w:rPr>
           <w:noProof/>
+          <w:lang w:eastAsia="fr-FR"/>
         </w:rPr>
         <mc:AlternateContent>
           <mc:Choice Requires="wps">
@@ -5938,6 +6470,7 @@
       <w:r>
         <w:rPr>
           <w:noProof/>
+          <w:lang w:eastAsia="fr-FR"/>
         </w:rPr>
         <mc:AlternateContent>
           <mc:Choice Requires="wps">
@@ -6003,8 +6536,18 @@
                                 <w:sz w:val="44"/>
                                 <w:szCs w:val="44"/>
                               </w:rPr>
-                              <w:t>Jacques Sélaire</w:t>
-                            </w:r>
+                              <w:t xml:space="preserve">Jacques </w:t>
+                            </w:r>
+                            <w:proofErr w:type="spellStart"/>
+                            <w:r>
+                              <w:rPr>
+                                <w:color w:val="FFFFFF" w:themeColor="background1"/>
+                                <w:sz w:val="44"/>
+                                <w:szCs w:val="44"/>
+                              </w:rPr>
+                              <w:t>Sélaire</w:t>
+                            </w:r>
+                            <w:proofErr w:type="spellEnd"/>
                           </w:p>
                         </w:txbxContent>
                       </wps:txbx>
@@ -6059,6 +6602,7 @@
       <w:r>
         <w:rPr>
           <w:noProof/>
+          <w:lang w:eastAsia="fr-FR"/>
         </w:rPr>
         <mc:AlternateContent>
           <mc:Choice Requires="wps">
@@ -6180,6 +6724,7 @@
       <w:r>
         <w:rPr>
           <w:noProof/>
+          <w:lang w:eastAsia="fr-FR"/>
         </w:rPr>
         <mc:AlternateContent>
           <mc:Choice Requires="wps">
@@ -7127,7 +7672,7 @@
 </file>
 
 <file path=customXml/itemProps1.xml><?xml version="1.0" encoding="utf-8"?>
-<ds:datastoreItem xmlns:ds="http://schemas.openxmlformats.org/officeDocument/2006/customXml" ds:itemID="{9F24A83E-3C28-43BD-9508-1CED8423D1CC}">
+<ds:datastoreItem xmlns:ds="http://schemas.openxmlformats.org/officeDocument/2006/customXml" ds:itemID="{66B72039-6783-4A0F-820D-8F3DBF286E99}">
   <ds:schemaRefs>
     <ds:schemaRef ds:uri="http://schemas.openxmlformats.org/officeDocument/2006/bibliography"/>
   </ds:schemaRefs>

</xml_diff>